<commit_message>
Fix in the documentation
</commit_message>
<xml_diff>
--- a/Docs/Indium Refactoring.docx
+++ b/Docs/Indium Refactoring.docx
@@ -1654,13 +1654,53 @@
           </w:p>
           <w:p>
             <w:pPr>
-              <w:ind w:left="360"/>
-            </w:pPr>
-          </w:p>
-          <w:p>
-            <w:pPr>
-              <w:rPr>
-                <w:b/>
+              <w:numPr>
+                <w:ilvl w:val="0"/>
+                <w:numId w:val="10"/>
+              </w:numPr>
+            </w:pPr>
+            <w:r>
+              <w:t xml:space="preserve">Class changes </w:t>
+            </w:r>
+            <w:r>
+              <w:rPr>
+                <w:b/>
+              </w:rPr>
+              <w:t>Battlefield</w:t>
+            </w:r>
+          </w:p>
+          <w:p>
+            <w:pPr>
+              <w:numPr>
+                <w:ilvl w:val="1"/>
+                <w:numId w:val="10"/>
+              </w:numPr>
+              <w:ind w:left="568" w:hanging="284"/>
+              <w:rPr>
+                <w:b/>
+                <w:noProof/>
+              </w:rPr>
+            </w:pPr>
+            <w:r>
+              <w:rPr>
+                <w:noProof/>
+              </w:rPr>
+              <w:t xml:space="preserve">Main method calls </w:t>
+            </w:r>
+            <w:r>
+              <w:rPr>
+                <w:b/>
+                <w:noProof/>
+              </w:rPr>
+              <w:t>GameEngine.InitateGame()</w:t>
+            </w:r>
+          </w:p>
+          <w:p>
+            <w:pPr>
+              <w:ind w:left="568"/>
+              <w:rPr>
+                <w:b/>
+                <w:noProof/>
               </w:rPr>
             </w:pPr>
           </w:p>
@@ -1863,7 +1903,7 @@
             <w:rPr>
               <w:noProof/>
             </w:rPr>
-            <w:t>2</w:t>
+            <w:t>3</w:t>
           </w:r>
           <w:r>
             <w:fldChar w:fldCharType="end"/>
@@ -2009,7 +2049,7 @@
                         <a:blip r:embed="rId2">
                           <a:extLst>
                             <a:ext uri="{28A0092B-C50C-407E-A947-70E740481C1C}">
-                              <a14:useLocalDpi xmlns:a14="http://schemas.microsoft.com/office/drawing/2010/main" xmlns:wps="http://schemas.microsoft.com/office/word/2010/wordprocessingShape" xmlns:wpi="http://schemas.microsoft.com/office/word/2010/wordprocessingInk" xmlns:wpg="http://schemas.microsoft.com/office/word/2010/wordprocessingGroup" xmlns:w15="http://schemas.microsoft.com/office/word/2012/wordml" xmlns:w14="http://schemas.microsoft.com/office/word/2010/wordml" xmlns:w="http://schemas.openxmlformats.org/wordprocessingml/2006/main" xmlns:w10="urn:schemas-microsoft-com:office:word" xmlns:wp14="http://schemas.microsoft.com/office/word/2010/wordprocessingDrawing" xmlns:v="urn:schemas-microsoft-com:vml" xmlns:o="urn:schemas-microsoft-com:office:office" xmlns:mc="http://schemas.openxmlformats.org/markup-compatibility/2006" xmlns:wpc="http://schemas.microsoft.com/office/word/2010/wordprocessingCanvas" xmlns="" val="0"/>
+                              <a14:useLocalDpi xmlns="" xmlns:wpc="http://schemas.microsoft.com/office/word/2010/wordprocessingCanvas" xmlns:mc="http://schemas.openxmlformats.org/markup-compatibility/2006" xmlns:o="urn:schemas-microsoft-com:office:office" xmlns:v="urn:schemas-microsoft-com:vml" xmlns:wp14="http://schemas.microsoft.com/office/word/2010/wordprocessingDrawing" xmlns:w10="urn:schemas-microsoft-com:office:word" xmlns:w="http://schemas.openxmlformats.org/wordprocessingml/2006/main" xmlns:w14="http://schemas.microsoft.com/office/word/2010/wordml" xmlns:w15="http://schemas.microsoft.com/office/word/2012/wordml" xmlns:wpg="http://schemas.microsoft.com/office/word/2010/wordprocessingGroup" xmlns:wpi="http://schemas.microsoft.com/office/word/2010/wordprocessingInk" xmlns:wps="http://schemas.microsoft.com/office/word/2010/wordprocessingShape" xmlns:a14="http://schemas.microsoft.com/office/drawing/2010/main" val="0"/>
                             </a:ext>
                           </a:extLst>
                         </a:blip>
@@ -4152,7 +4192,7 @@
   <a:extraClrSchemeLst/>
   <a:extLst>
     <a:ext uri="{05A4C25C-085E-4340-85A3-A5531E510DB2}">
-      <thm15:themeFamily xmlns:thm15="http://schemas.microsoft.com/office/thememl/2012/main" xmlns="" name="Office Theme" id="{62F939B6-93AF-4DB8-9C6B-D6C7DFDC589F}" vid="{4A3C46E8-61CC-4603-A589-7422A47A8E4A}"/>
+      <thm15:themeFamily xmlns="" xmlns:thm15="http://schemas.microsoft.com/office/thememl/2012/main" name="Office Theme" id="{62F939B6-93AF-4DB8-9C6B-D6C7DFDC589F}" vid="{4A3C46E8-61CC-4603-A589-7422A47A8E4A}"/>
     </a:ext>
   </a:extLst>
 </a:theme>

</xml_diff>